<commit_message>
Updated user interfaces, other edits
</commit_message>
<xml_diff>
--- a/Documents/Deliverable drafts_&_templates/Deliverable 3/SixGuys_Deliverable_2_SRS.docx
+++ b/Documents/Deliverable drafts_&_templates/Deliverable 3/SixGuys_Deliverable_2_SRS.docx
@@ -21,8 +21,6 @@
           <w:szCs w:val="40"/>
         </w:rPr>
       </w:pPr>
-      <w:bookmarkStart w:id="0" w:name="_GoBack"/>
-      <w:bookmarkEnd w:id="0"/>
     </w:p>
     <w:p>
       <w:pPr>
@@ -106,8 +104,8 @@
           <w:szCs w:val="28"/>
         </w:rPr>
       </w:pPr>
-      <w:bookmarkStart w:id="1" w:name="_gjdgxs" w:colFirst="0" w:colLast="0"/>
-      <w:bookmarkEnd w:id="1"/>
+      <w:bookmarkStart w:id="0" w:name="_gjdgxs" w:colFirst="0" w:colLast="0"/>
+      <w:bookmarkEnd w:id="0"/>
       <w:r>
         <w:rPr>
           <w:rFonts w:ascii="Arial" w:eastAsia="Arial" w:hAnsi="Arial" w:cs="Arial"/>
@@ -143,8 +141,19 @@
           <w:sz w:val="28"/>
           <w:szCs w:val="28"/>
         </w:rPr>
-        <w:t>David Sincyr</w:t>
-      </w:r>
+        <w:t xml:space="preserve">David </w:t>
+      </w:r>
+      <w:proofErr w:type="spellStart"/>
+      <w:r>
+        <w:rPr>
+          <w:rFonts w:ascii="Arial" w:eastAsia="Arial" w:hAnsi="Arial" w:cs="Arial"/>
+          <w:b/>
+          <w:sz w:val="28"/>
+          <w:szCs w:val="28"/>
+        </w:rPr>
+        <w:t>Sincyr</w:t>
+      </w:r>
+      <w:proofErr w:type="spellEnd"/>
       <w:r>
         <w:rPr>
           <w:rFonts w:ascii="Arial" w:eastAsia="Arial" w:hAnsi="Arial" w:cs="Arial"/>
@@ -3367,8 +3376,8 @@
           </w:cols>
         </w:sectPr>
       </w:pPr>
-      <w:bookmarkStart w:id="2" w:name="_1fob9te" w:colFirst="0" w:colLast="0"/>
-      <w:bookmarkEnd w:id="2"/>
+      <w:bookmarkStart w:id="1" w:name="_1fob9te" w:colFirst="0" w:colLast="0"/>
+      <w:bookmarkEnd w:id="1"/>
     </w:p>
     <w:p>
       <w:pPr>
@@ -3378,14 +3387,14 @@
           <w:numId w:val="1"/>
         </w:numPr>
       </w:pPr>
-      <w:bookmarkStart w:id="3" w:name="_Toc33340425"/>
-      <w:bookmarkStart w:id="4" w:name="_Toc35452041"/>
+      <w:bookmarkStart w:id="2" w:name="_Toc33340425"/>
+      <w:bookmarkStart w:id="3" w:name="_Toc35452041"/>
       <w:r>
         <w:lastRenderedPageBreak/>
         <w:t>Introduction</w:t>
       </w:r>
+      <w:bookmarkEnd w:id="2"/>
       <w:bookmarkEnd w:id="3"/>
-      <w:bookmarkEnd w:id="4"/>
     </w:p>
     <w:p>
       <w:pPr>
@@ -3395,15 +3404,15 @@
           <w:numId w:val="1"/>
         </w:numPr>
       </w:pPr>
-      <w:bookmarkStart w:id="5" w:name="_3znysh7" w:colFirst="0" w:colLast="0"/>
-      <w:bookmarkStart w:id="6" w:name="_Toc33340426"/>
-      <w:bookmarkStart w:id="7" w:name="_Toc35452042"/>
+      <w:bookmarkStart w:id="4" w:name="_3znysh7" w:colFirst="0" w:colLast="0"/>
+      <w:bookmarkStart w:id="5" w:name="_Toc33340426"/>
+      <w:bookmarkStart w:id="6" w:name="_Toc35452042"/>
+      <w:bookmarkEnd w:id="4"/>
+      <w:r>
+        <w:t>Purpose</w:t>
+      </w:r>
       <w:bookmarkEnd w:id="5"/>
-      <w:r>
-        <w:t>Purpose</w:t>
-      </w:r>
       <w:bookmarkEnd w:id="6"/>
-      <w:bookmarkEnd w:id="7"/>
       <w:r>
         <w:t xml:space="preserve"> </w:t>
       </w:r>
@@ -3431,13 +3440,13 @@
           <w:numId w:val="1"/>
         </w:numPr>
       </w:pPr>
-      <w:bookmarkStart w:id="8" w:name="_Toc33340427"/>
-      <w:bookmarkStart w:id="9" w:name="_Toc35452043"/>
+      <w:bookmarkStart w:id="7" w:name="_Toc33340427"/>
+      <w:bookmarkStart w:id="8" w:name="_Toc35452043"/>
       <w:r>
         <w:t>Document Conventions</w:t>
       </w:r>
+      <w:bookmarkEnd w:id="7"/>
       <w:bookmarkEnd w:id="8"/>
-      <w:bookmarkEnd w:id="9"/>
     </w:p>
     <w:p>
       <w:pPr>
@@ -3465,15 +3474,15 @@
           <w:numId w:val="1"/>
         </w:numPr>
       </w:pPr>
-      <w:bookmarkStart w:id="10" w:name="_tyjcwt" w:colFirst="0" w:colLast="0"/>
-      <w:bookmarkStart w:id="11" w:name="_Toc33340428"/>
-      <w:bookmarkStart w:id="12" w:name="_Toc35452044"/>
+      <w:bookmarkStart w:id="9" w:name="_tyjcwt" w:colFirst="0" w:colLast="0"/>
+      <w:bookmarkStart w:id="10" w:name="_Toc33340428"/>
+      <w:bookmarkStart w:id="11" w:name="_Toc35452044"/>
+      <w:bookmarkEnd w:id="9"/>
+      <w:r>
+        <w:t>Intended Audience and Reading Suggestions</w:t>
+      </w:r>
       <w:bookmarkEnd w:id="10"/>
-      <w:r>
-        <w:t>Intended Audience and Reading Suggestions</w:t>
-      </w:r>
       <w:bookmarkEnd w:id="11"/>
-      <w:bookmarkEnd w:id="12"/>
     </w:p>
     <w:p>
       <w:pPr>
@@ -3494,8 +3503,8 @@
           <w:szCs w:val="22"/>
         </w:rPr>
       </w:pPr>
-      <w:bookmarkStart w:id="13" w:name="_3dy6vkm" w:colFirst="0" w:colLast="0"/>
-      <w:bookmarkEnd w:id="13"/>
+      <w:bookmarkStart w:id="12" w:name="_3dy6vkm" w:colFirst="0" w:colLast="0"/>
+      <w:bookmarkEnd w:id="12"/>
       <w:r>
         <w:t>This i</w:t>
       </w:r>
@@ -3540,13 +3549,13 @@
           <w:numId w:val="1"/>
         </w:numPr>
       </w:pPr>
-      <w:bookmarkStart w:id="14" w:name="_Toc33340429"/>
-      <w:bookmarkStart w:id="15" w:name="_Toc35452045"/>
+      <w:bookmarkStart w:id="13" w:name="_Toc33340429"/>
+      <w:bookmarkStart w:id="14" w:name="_Toc35452045"/>
       <w:r>
         <w:t>Product Scope</w:t>
       </w:r>
+      <w:bookmarkEnd w:id="13"/>
       <w:bookmarkEnd w:id="14"/>
-      <w:bookmarkEnd w:id="15"/>
     </w:p>
     <w:p>
       <w:pPr>
@@ -3560,8 +3569,8 @@
           <w:szCs w:val="22"/>
         </w:rPr>
       </w:pPr>
-      <w:bookmarkStart w:id="16" w:name="_1t3h5sf" w:colFirst="0" w:colLast="0"/>
-      <w:bookmarkEnd w:id="16"/>
+      <w:bookmarkStart w:id="15" w:name="_1t3h5sf" w:colFirst="0" w:colLast="0"/>
+      <w:bookmarkEnd w:id="15"/>
       <w:r>
         <w:t>Burger Breakout is a standalone gaming application on a personal computer designed for all. The aim of the project is to develop a gaming application for children but can be enjoyed by all ages that is centered around a Five Guys</w:t>
       </w:r>
@@ -3616,13 +3625,13 @@
           <w:numId w:val="1"/>
         </w:numPr>
       </w:pPr>
-      <w:bookmarkStart w:id="17" w:name="_Toc33340430"/>
-      <w:bookmarkStart w:id="18" w:name="_Toc35452046"/>
+      <w:bookmarkStart w:id="16" w:name="_Toc33340430"/>
+      <w:bookmarkStart w:id="17" w:name="_Toc35452046"/>
       <w:r>
         <w:t>References</w:t>
       </w:r>
+      <w:bookmarkEnd w:id="16"/>
       <w:bookmarkEnd w:id="17"/>
-      <w:bookmarkEnd w:id="18"/>
     </w:p>
     <w:p>
       <w:pPr>
@@ -3711,13 +3720,13 @@
           <w:numId w:val="1"/>
         </w:numPr>
       </w:pPr>
-      <w:bookmarkStart w:id="19" w:name="_Toc33340431"/>
-      <w:bookmarkStart w:id="20" w:name="_Toc35452047"/>
+      <w:bookmarkStart w:id="18" w:name="_Toc33340431"/>
+      <w:bookmarkStart w:id="19" w:name="_Toc35452047"/>
       <w:r>
         <w:t>Overall Description</w:t>
       </w:r>
+      <w:bookmarkEnd w:id="18"/>
       <w:bookmarkEnd w:id="19"/>
-      <w:bookmarkEnd w:id="20"/>
     </w:p>
     <w:p>
       <w:pPr>
@@ -3727,15 +3736,15 @@
           <w:numId w:val="1"/>
         </w:numPr>
       </w:pPr>
-      <w:bookmarkStart w:id="21" w:name="_2s8eyo1" w:colFirst="0" w:colLast="0"/>
-      <w:bookmarkStart w:id="22" w:name="_Toc33340432"/>
-      <w:bookmarkStart w:id="23" w:name="_Toc35452048"/>
+      <w:bookmarkStart w:id="20" w:name="_2s8eyo1" w:colFirst="0" w:colLast="0"/>
+      <w:bookmarkStart w:id="21" w:name="_Toc33340432"/>
+      <w:bookmarkStart w:id="22" w:name="_Toc35452048"/>
+      <w:bookmarkEnd w:id="20"/>
+      <w:r>
+        <w:t>Product Perspective</w:t>
+      </w:r>
       <w:bookmarkEnd w:id="21"/>
-      <w:r>
-        <w:t>Product Perspective</w:t>
-      </w:r>
       <w:bookmarkEnd w:id="22"/>
-      <w:bookmarkEnd w:id="23"/>
     </w:p>
     <w:p>
       <w:pPr>
@@ -3756,8 +3765,8 @@
           <w:szCs w:val="22"/>
         </w:rPr>
       </w:pPr>
-      <w:bookmarkStart w:id="24" w:name="_17dp8vu" w:colFirst="0" w:colLast="0"/>
-      <w:bookmarkEnd w:id="24"/>
+      <w:bookmarkStart w:id="23" w:name="_17dp8vu" w:colFirst="0" w:colLast="0"/>
+      <w:bookmarkEnd w:id="23"/>
       <w:r>
         <w:t>Burger Breakout is a new, self-contained, standalone gaming application and is designed to run on personal computers. The only requirements for the user are to have a personal and functional keyboard.</w:t>
       </w:r>
@@ -3770,13 +3779,13 @@
           <w:numId w:val="1"/>
         </w:numPr>
       </w:pPr>
-      <w:bookmarkStart w:id="25" w:name="_Toc33340433"/>
-      <w:bookmarkStart w:id="26" w:name="_Toc35452049"/>
+      <w:bookmarkStart w:id="24" w:name="_Toc33340433"/>
+      <w:bookmarkStart w:id="25" w:name="_Toc35452049"/>
       <w:r>
         <w:t>Product Functions</w:t>
       </w:r>
+      <w:bookmarkEnd w:id="24"/>
       <w:bookmarkEnd w:id="25"/>
-      <w:bookmarkEnd w:id="26"/>
     </w:p>
     <w:p>
       <w:pPr>
@@ -3794,8 +3803,8 @@
         </w:pBdr>
         <w:jc w:val="both"/>
       </w:pPr>
-      <w:bookmarkStart w:id="27" w:name="_3rdcrjn" w:colFirst="0" w:colLast="0"/>
-      <w:bookmarkEnd w:id="27"/>
+      <w:bookmarkStart w:id="26" w:name="_3rdcrjn" w:colFirst="0" w:colLast="0"/>
+      <w:bookmarkEnd w:id="26"/>
       <w:r>
         <w:t>Burger Breakout shall be designed as a two-dimensional side scroller personal computer gaming application.</w:t>
       </w:r>
@@ -3848,13 +3857,13 @@
           <w:numId w:val="1"/>
         </w:numPr>
       </w:pPr>
-      <w:bookmarkStart w:id="28" w:name="_Toc33340434"/>
-      <w:bookmarkStart w:id="29" w:name="_Toc35452050"/>
+      <w:bookmarkStart w:id="27" w:name="_Toc33340434"/>
+      <w:bookmarkStart w:id="28" w:name="_Toc35452050"/>
       <w:r>
         <w:t>User Classes and Characteristics</w:t>
       </w:r>
+      <w:bookmarkEnd w:id="27"/>
       <w:bookmarkEnd w:id="28"/>
-      <w:bookmarkEnd w:id="29"/>
     </w:p>
     <w:p>
       <w:pPr>
@@ -3875,8 +3884,8 @@
           <w:szCs w:val="22"/>
         </w:rPr>
       </w:pPr>
-      <w:bookmarkStart w:id="30" w:name="_26in1rg" w:colFirst="0" w:colLast="0"/>
-      <w:bookmarkEnd w:id="30"/>
+      <w:bookmarkStart w:id="29" w:name="_26in1rg" w:colFirst="0" w:colLast="0"/>
+      <w:bookmarkEnd w:id="29"/>
       <w:r>
         <w:t>The class of users for Burger Breakout is children. This class of children has been divided into two subclasses of novice and frequent players. The novice players do not have little to no experience and will require more guidance than the frequent players with hints and suggestions. The frequent players will have more insight and experience into gameplay. It is important to satisfy the novice user class so that they are more likely to continue playing Burger Breakout if they get frustrated during a certain part of the game.</w:t>
       </w:r>
@@ -3889,13 +3898,13 @@
           <w:numId w:val="1"/>
         </w:numPr>
       </w:pPr>
-      <w:bookmarkStart w:id="31" w:name="_Toc33340435"/>
-      <w:bookmarkStart w:id="32" w:name="_Toc35452051"/>
+      <w:bookmarkStart w:id="30" w:name="_Toc33340435"/>
+      <w:bookmarkStart w:id="31" w:name="_Toc35452051"/>
       <w:r>
         <w:t>Operating Environment</w:t>
       </w:r>
+      <w:bookmarkEnd w:id="30"/>
       <w:bookmarkEnd w:id="31"/>
-      <w:bookmarkEnd w:id="32"/>
     </w:p>
     <w:p>
       <w:pPr>
@@ -3916,8 +3925,8 @@
           <w:szCs w:val="22"/>
         </w:rPr>
       </w:pPr>
-      <w:bookmarkStart w:id="33" w:name="_lnxbz9" w:colFirst="0" w:colLast="0"/>
-      <w:bookmarkEnd w:id="33"/>
+      <w:bookmarkStart w:id="32" w:name="_lnxbz9" w:colFirst="0" w:colLast="0"/>
+      <w:bookmarkEnd w:id="32"/>
       <w:r>
         <w:t>The environment which the software will operate in is Windows OS. Specifically, the software will target Windows 10, but</w:t>
       </w:r>
@@ -3933,13 +3942,13 @@
           <w:numId w:val="1"/>
         </w:numPr>
       </w:pPr>
-      <w:bookmarkStart w:id="34" w:name="_Toc33340436"/>
-      <w:bookmarkStart w:id="35" w:name="_Toc35452052"/>
+      <w:bookmarkStart w:id="33" w:name="_Toc33340436"/>
+      <w:bookmarkStart w:id="34" w:name="_Toc35452052"/>
       <w:r>
         <w:t>Design and Implementation Constraints</w:t>
       </w:r>
+      <w:bookmarkEnd w:id="33"/>
       <w:bookmarkEnd w:id="34"/>
-      <w:bookmarkEnd w:id="35"/>
     </w:p>
     <w:p>
       <w:pPr>
@@ -3960,8 +3969,8 @@
           <w:szCs w:val="22"/>
         </w:rPr>
       </w:pPr>
-      <w:bookmarkStart w:id="36" w:name="_35nkun2" w:colFirst="0" w:colLast="0"/>
-      <w:bookmarkEnd w:id="36"/>
+      <w:bookmarkStart w:id="35" w:name="_35nkun2" w:colFirst="0" w:colLast="0"/>
+      <w:bookmarkEnd w:id="35"/>
       <w:r>
         <w:t>There are currently no design or implementation restraints.</w:t>
       </w:r>
@@ -3974,14 +3983,14 @@
           <w:numId w:val="1"/>
         </w:numPr>
       </w:pPr>
-      <w:bookmarkStart w:id="37" w:name="_Toc33340437"/>
-      <w:bookmarkStart w:id="38" w:name="_Toc35452053"/>
+      <w:bookmarkStart w:id="36" w:name="_Toc33340437"/>
+      <w:bookmarkStart w:id="37" w:name="_Toc35452053"/>
       <w:r>
         <w:lastRenderedPageBreak/>
         <w:t>User Documentation</w:t>
       </w:r>
+      <w:bookmarkEnd w:id="36"/>
       <w:bookmarkEnd w:id="37"/>
-      <w:bookmarkEnd w:id="38"/>
     </w:p>
     <w:p>
       <w:pPr>
@@ -3995,8 +4004,8 @@
         <w:ind w:left="720"/>
         <w:jc w:val="both"/>
       </w:pPr>
-      <w:bookmarkStart w:id="39" w:name="_1ksv4uv" w:colFirst="0" w:colLast="0"/>
-      <w:bookmarkEnd w:id="39"/>
+      <w:bookmarkStart w:id="38" w:name="_1ksv4uv" w:colFirst="0" w:colLast="0"/>
+      <w:bookmarkEnd w:id="38"/>
       <w:r>
         <w:t>User documentation will include a help section for the user providing complete instructions of Burger Breakout gameplay and suggestions and hints for beating certain bosses at the end of levels.</w:t>
       </w:r>
@@ -4009,13 +4018,13 @@
           <w:numId w:val="1"/>
         </w:numPr>
       </w:pPr>
-      <w:bookmarkStart w:id="40" w:name="_Toc33340438"/>
-      <w:bookmarkStart w:id="41" w:name="_Toc35452054"/>
+      <w:bookmarkStart w:id="39" w:name="_Toc33340438"/>
+      <w:bookmarkStart w:id="40" w:name="_Toc35452054"/>
       <w:r>
         <w:t>Assumptions and Dependencies</w:t>
       </w:r>
+      <w:bookmarkEnd w:id="39"/>
       <w:bookmarkEnd w:id="40"/>
-      <w:bookmarkEnd w:id="41"/>
     </w:p>
     <w:p>
       <w:pPr>
@@ -4036,8 +4045,8 @@
           <w:szCs w:val="22"/>
         </w:rPr>
       </w:pPr>
-      <w:bookmarkStart w:id="42" w:name="_44sinio" w:colFirst="0" w:colLast="0"/>
-      <w:bookmarkEnd w:id="42"/>
+      <w:bookmarkStart w:id="41" w:name="_44sinio" w:colFirst="0" w:colLast="0"/>
+      <w:bookmarkEnd w:id="41"/>
       <w:r>
         <w:t>Burger Breakout assumes and depends on the existence and reliability of a functioning Windows OS and functioning keyboard attached to that OS.</w:t>
       </w:r>
@@ -4050,13 +4059,13 @@
           <w:numId w:val="1"/>
         </w:numPr>
       </w:pPr>
-      <w:bookmarkStart w:id="43" w:name="_Toc33340439"/>
-      <w:bookmarkStart w:id="44" w:name="_Toc35452055"/>
+      <w:bookmarkStart w:id="42" w:name="_Toc33340439"/>
+      <w:bookmarkStart w:id="43" w:name="_Toc35452055"/>
       <w:r>
         <w:t>External Interface Requirements</w:t>
       </w:r>
+      <w:bookmarkEnd w:id="42"/>
       <w:bookmarkEnd w:id="43"/>
-      <w:bookmarkEnd w:id="44"/>
     </w:p>
     <w:p>
       <w:pPr>
@@ -4066,13 +4075,13 @@
           <w:numId w:val="1"/>
         </w:numPr>
       </w:pPr>
-      <w:bookmarkStart w:id="45" w:name="_Toc33340440"/>
-      <w:bookmarkStart w:id="46" w:name="_Toc35452056"/>
+      <w:bookmarkStart w:id="44" w:name="_Toc33340440"/>
+      <w:bookmarkStart w:id="45" w:name="_Toc35452056"/>
       <w:r>
         <w:t>User Interfaces</w:t>
       </w:r>
+      <w:bookmarkEnd w:id="44"/>
       <w:bookmarkEnd w:id="45"/>
-      <w:bookmarkEnd w:id="46"/>
     </w:p>
     <w:p>
       <w:pPr>
@@ -4086,8 +4095,8 @@
         <w:ind w:left="720"/>
         <w:jc w:val="both"/>
       </w:pPr>
-      <w:bookmarkStart w:id="47" w:name="_z337ya" w:colFirst="0" w:colLast="0"/>
-      <w:bookmarkEnd w:id="47"/>
+      <w:bookmarkStart w:id="46" w:name="_z337ya" w:colFirst="0" w:colLast="0"/>
+      <w:bookmarkEnd w:id="46"/>
       <w:r>
         <w:t>Burger Breakout will utilize Unity for the creation of user interface between the software product and user. See “Unity Scripting API” in the References section of the SRS for more details.</w:t>
       </w:r>
@@ -5035,6 +5044,9 @@
             <w:r>
               <w:t xml:space="preserve">The system shall </w:t>
             </w:r>
+            <w:r>
+              <w:t>mute sound</w:t>
+            </w:r>
           </w:p>
         </w:tc>
       </w:tr>
@@ -5154,6 +5166,9 @@
             <w:r>
               <w:t>The system shall</w:t>
             </w:r>
+            <w:r>
+              <w:t xml:space="preserve"> unmute sound</w:t>
+            </w:r>
           </w:p>
         </w:tc>
       </w:tr>
@@ -5273,6 +5288,9 @@
             <w:r>
               <w:t>The system shall</w:t>
             </w:r>
+            <w:r>
+              <w:t xml:space="preserve"> change controls</w:t>
+            </w:r>
           </w:p>
         </w:tc>
       </w:tr>
@@ -5319,13 +5337,13 @@
           <w:numId w:val="1"/>
         </w:numPr>
       </w:pPr>
-      <w:bookmarkStart w:id="48" w:name="_Toc33340441"/>
-      <w:bookmarkStart w:id="49" w:name="_Toc35452057"/>
+      <w:bookmarkStart w:id="47" w:name="_Toc33340441"/>
+      <w:bookmarkStart w:id="48" w:name="_Toc35452057"/>
       <w:r>
         <w:t>Hardware Interfaces</w:t>
       </w:r>
+      <w:bookmarkEnd w:id="47"/>
       <w:bookmarkEnd w:id="48"/>
-      <w:bookmarkEnd w:id="49"/>
     </w:p>
     <w:p>
       <w:pPr>
@@ -5426,7 +5444,15 @@
             <w:tcW w:w="7454" w:type="dxa"/>
           </w:tcPr>
           <w:p>
-            <w:r>
+            <w:pPr>
+              <w:rPr>
+                <w:highlight w:val="yellow"/>
+              </w:rPr>
+            </w:pPr>
+            <w:r>
+              <w:rPr>
+                <w:highlight w:val="yellow"/>
+              </w:rPr>
               <w:t>The system shall</w:t>
             </w:r>
           </w:p>
@@ -5482,13 +5508,13 @@
           <w:numId w:val="1"/>
         </w:numPr>
       </w:pPr>
-      <w:bookmarkStart w:id="50" w:name="_Toc33340442"/>
-      <w:bookmarkStart w:id="51" w:name="_Toc35452058"/>
+      <w:bookmarkStart w:id="49" w:name="_Toc33340442"/>
+      <w:bookmarkStart w:id="50" w:name="_Toc35452058"/>
       <w:r>
         <w:t>Software Interfaces</w:t>
       </w:r>
+      <w:bookmarkEnd w:id="49"/>
       <w:bookmarkEnd w:id="50"/>
-      <w:bookmarkEnd w:id="51"/>
     </w:p>
     <w:p>
       <w:pPr>
@@ -5502,8 +5528,8 @@
         <w:ind w:left="720"/>
         <w:jc w:val="both"/>
       </w:pPr>
-      <w:bookmarkStart w:id="52" w:name="_1y810tw" w:colFirst="0" w:colLast="0"/>
-      <w:bookmarkEnd w:id="52"/>
+      <w:bookmarkStart w:id="51" w:name="_1y810tw" w:colFirst="0" w:colLast="0"/>
+      <w:bookmarkEnd w:id="51"/>
       <w:r>
         <w:t xml:space="preserve">Burger Breakout will be written with Unity 2018.4.16f1 software. </w:t>
       </w:r>
@@ -5597,9 +5623,19 @@
             <w:tcW w:w="7454" w:type="dxa"/>
           </w:tcPr>
           <w:p>
-            <w:r>
+            <w:pPr>
+              <w:rPr>
+                <w:highlight w:val="yellow"/>
+              </w:rPr>
+            </w:pPr>
+            <w:r>
+              <w:rPr>
+                <w:highlight w:val="yellow"/>
+              </w:rPr>
               <w:t>The system shall</w:t>
             </w:r>
+            <w:bookmarkStart w:id="52" w:name="_GoBack"/>
+            <w:bookmarkEnd w:id="52"/>
           </w:p>
         </w:tc>
       </w:tr>
@@ -7113,13 +7149,11 @@
       </w:pPr>
       <w:bookmarkStart w:id="72" w:name="_Toc33340451"/>
       <w:bookmarkStart w:id="73" w:name="_Toc35452067"/>
-      <w:proofErr w:type="spellStart"/>
-      <w:r>
-        <w:t>oftware</w:t>
-      </w:r>
-      <w:proofErr w:type="spellEnd"/>
-      <w:r>
-        <w:t xml:space="preserve"> Quality Attributes</w:t>
+      <w:r>
+        <w:t>S</w:t>
+      </w:r>
+      <w:r>
+        <w:t>oftware Quality Attributes</w:t>
       </w:r>
       <w:bookmarkEnd w:id="72"/>
       <w:bookmarkEnd w:id="73"/>
@@ -9514,7 +9548,7 @@
 </file>
 
 <file path=customXml/itemProps1.xml><?xml version="1.0" encoding="utf-8"?>
-<ds:datastoreItem xmlns:ds="http://schemas.openxmlformats.org/officeDocument/2006/customXml" ds:itemID="{EFA7DEF8-F48D-4EAC-84E0-B1BC9215D60E}">
+<ds:datastoreItem xmlns:ds="http://schemas.openxmlformats.org/officeDocument/2006/customXml" ds:itemID="{FE8320EC-ED5D-47F2-8416-423BB691255F}">
   <ds:schemaRefs>
     <ds:schemaRef ds:uri="http://schemas.openxmlformats.org/officeDocument/2006/bibliography"/>
   </ds:schemaRefs>

</xml_diff>